<commit_message>
Completting all Task & Laprak
</commit_message>
<xml_diff>
--- a/Meet 08 - Searching/Task/LapModul08_SE06A_2211104030_AFAD FATH MUSYAROF HALIM.docx
+++ b/Meet 08 - Searching/Task/LapModul08_SE06A_2211104030_AFAD FATH MUSYAROF HALIM.docx
@@ -409,14 +409,1854 @@
         </w:rPr>
         <w:br/>
       </w:r>
-      <w:r>
-        <w:rPr>
-          <w:rFonts w:ascii="Times New Roman" w:hAnsi="Times New Roman" w:cs="Times New Roman"/>
-          <w:bCs/>
-          <w:sz w:val="24"/>
-          <w:szCs w:val="24"/>
-        </w:rPr>
-        <w:t xml:space="preserve">Searching adalah algoritma untuk mencari </w:t>
+      <w:proofErr w:type="spellStart"/>
+      <w:r>
+        <w:rPr>
+          <w:rFonts w:ascii="Times New Roman" w:hAnsi="Times New Roman" w:cs="Times New Roman"/>
+          <w:bCs/>
+          <w:sz w:val="24"/>
+          <w:szCs w:val="24"/>
+        </w:rPr>
+        <w:t>Searching</w:t>
+      </w:r>
+      <w:proofErr w:type="spellEnd"/>
+      <w:r>
+        <w:rPr>
+          <w:rFonts w:ascii="Times New Roman" w:hAnsi="Times New Roman" w:cs="Times New Roman"/>
+          <w:bCs/>
+          <w:sz w:val="24"/>
+          <w:szCs w:val="24"/>
+        </w:rPr>
+        <w:t xml:space="preserve"> adalah algoritma untuk </w:t>
+      </w:r>
+      <w:r>
+        <w:rPr>
+          <w:rFonts w:ascii="Times New Roman" w:hAnsi="Times New Roman" w:cs="Times New Roman"/>
+          <w:bCs/>
+          <w:sz w:val="24"/>
+          <w:szCs w:val="24"/>
+        </w:rPr>
+        <w:t>mendapatkan informasi tertentu dari sejumlah data yang ada berdasarkan kata kunci tertentu, dengan cara mengecek data tersebut satu-satu. Sederhananya algoritma ini untuk mencari data.</w:t>
+      </w:r>
+      <w:r>
+        <w:rPr>
+          <w:rFonts w:ascii="Times New Roman" w:hAnsi="Times New Roman" w:cs="Times New Roman"/>
+          <w:bCs/>
+          <w:sz w:val="24"/>
+          <w:szCs w:val="24"/>
+        </w:rPr>
+        <w:t xml:space="preserve"> Berikut beberapa metode untuk </w:t>
+      </w:r>
+      <w:proofErr w:type="spellStart"/>
+      <w:r>
+        <w:rPr>
+          <w:rFonts w:ascii="Times New Roman" w:hAnsi="Times New Roman" w:cs="Times New Roman"/>
+          <w:bCs/>
+          <w:sz w:val="24"/>
+          <w:szCs w:val="24"/>
+        </w:rPr>
+        <w:t>Searching</w:t>
+      </w:r>
+      <w:proofErr w:type="spellEnd"/>
+    </w:p>
+    <w:p>
+      <w:pPr>
+        <w:pStyle w:val="ListParagraph"/>
+        <w:numPr>
+          <w:ilvl w:val="1"/>
+          <w:numId w:val="7"/>
+        </w:numPr>
+        <w:spacing w:after="160" w:line="259" w:lineRule="auto"/>
+        <w:rPr>
+          <w:rFonts w:ascii="Times New Roman" w:hAnsi="Times New Roman" w:cs="Times New Roman"/>
+          <w:b/>
+          <w:sz w:val="24"/>
+          <w:szCs w:val="24"/>
+        </w:rPr>
+      </w:pPr>
+      <w:r>
+        <w:rPr>
+          <w:rFonts w:ascii="Times New Roman" w:hAnsi="Times New Roman" w:cs="Times New Roman"/>
+          <w:b/>
+          <w:sz w:val="24"/>
+          <w:szCs w:val="24"/>
+        </w:rPr>
+        <w:t xml:space="preserve">Linear </w:t>
+      </w:r>
+      <w:proofErr w:type="spellStart"/>
+      <w:r>
+        <w:rPr>
+          <w:rFonts w:ascii="Times New Roman" w:hAnsi="Times New Roman" w:cs="Times New Roman"/>
+          <w:b/>
+          <w:sz w:val="24"/>
+          <w:szCs w:val="24"/>
+        </w:rPr>
+        <w:t>Search</w:t>
+      </w:r>
+      <w:proofErr w:type="spellEnd"/>
+      <w:r>
+        <w:rPr>
+          <w:rFonts w:ascii="Times New Roman" w:hAnsi="Times New Roman" w:cs="Times New Roman"/>
+          <w:b/>
+          <w:sz w:val="24"/>
+          <w:szCs w:val="24"/>
+        </w:rPr>
+        <w:br/>
+      </w:r>
+      <w:r>
+        <w:rPr>
+          <w:rFonts w:ascii="Times New Roman" w:hAnsi="Times New Roman" w:cs="Times New Roman"/>
+          <w:bCs/>
+          <w:sz w:val="24"/>
+          <w:szCs w:val="24"/>
+        </w:rPr>
+        <w:t xml:space="preserve">Linear </w:t>
+      </w:r>
+      <w:proofErr w:type="spellStart"/>
+      <w:r>
+        <w:rPr>
+          <w:rFonts w:ascii="Times New Roman" w:hAnsi="Times New Roman" w:cs="Times New Roman"/>
+          <w:bCs/>
+          <w:sz w:val="24"/>
+          <w:szCs w:val="24"/>
+        </w:rPr>
+        <w:t>search</w:t>
+      </w:r>
+      <w:proofErr w:type="spellEnd"/>
+      <w:r>
+        <w:rPr>
+          <w:rFonts w:ascii="Times New Roman" w:hAnsi="Times New Roman" w:cs="Times New Roman"/>
+          <w:bCs/>
+          <w:sz w:val="24"/>
+          <w:szCs w:val="24"/>
+        </w:rPr>
+        <w:t xml:space="preserve"> akan mengecek data satu-persatu secara berurutan setiap elemen pada data, jika data berada di posisi awal maka akan lebih cepat ditemukan, namun jika data berada di akhir-akhir posisi maka akan lebih lama ditemukan.</w:t>
+      </w:r>
+    </w:p>
+    <w:p>
+      <w:pPr>
+        <w:pStyle w:val="ListParagraph"/>
+        <w:numPr>
+          <w:ilvl w:val="1"/>
+          <w:numId w:val="7"/>
+        </w:numPr>
+        <w:spacing w:after="160" w:line="259" w:lineRule="auto"/>
+        <w:rPr>
+          <w:rFonts w:ascii="Times New Roman" w:hAnsi="Times New Roman" w:cs="Times New Roman"/>
+          <w:bCs/>
+          <w:sz w:val="24"/>
+          <w:szCs w:val="24"/>
+        </w:rPr>
+      </w:pPr>
+      <w:proofErr w:type="spellStart"/>
+      <w:r>
+        <w:rPr>
+          <w:rFonts w:ascii="Times New Roman" w:hAnsi="Times New Roman" w:cs="Times New Roman"/>
+          <w:b/>
+          <w:sz w:val="24"/>
+          <w:szCs w:val="24"/>
+        </w:rPr>
+        <w:t>Binary</w:t>
+      </w:r>
+      <w:proofErr w:type="spellEnd"/>
+      <w:r>
+        <w:rPr>
+          <w:rFonts w:ascii="Times New Roman" w:hAnsi="Times New Roman" w:cs="Times New Roman"/>
+          <w:b/>
+          <w:sz w:val="24"/>
+          <w:szCs w:val="24"/>
+        </w:rPr>
+        <w:t xml:space="preserve"> </w:t>
+      </w:r>
+      <w:proofErr w:type="spellStart"/>
+      <w:r>
+        <w:rPr>
+          <w:rFonts w:ascii="Times New Roman" w:hAnsi="Times New Roman" w:cs="Times New Roman"/>
+          <w:b/>
+          <w:sz w:val="24"/>
+          <w:szCs w:val="24"/>
+        </w:rPr>
+        <w:t>Search</w:t>
+      </w:r>
+      <w:proofErr w:type="spellEnd"/>
+      <w:r>
+        <w:rPr>
+          <w:rFonts w:ascii="Times New Roman" w:hAnsi="Times New Roman" w:cs="Times New Roman"/>
+          <w:b/>
+          <w:sz w:val="24"/>
+          <w:szCs w:val="24"/>
+        </w:rPr>
+        <w:br/>
+      </w:r>
+      <w:proofErr w:type="spellStart"/>
+      <w:r>
+        <w:rPr>
+          <w:rFonts w:ascii="Times New Roman" w:hAnsi="Times New Roman" w:cs="Times New Roman"/>
+          <w:bCs/>
+          <w:sz w:val="24"/>
+          <w:szCs w:val="24"/>
+        </w:rPr>
+        <w:t>Binary</w:t>
+      </w:r>
+      <w:proofErr w:type="spellEnd"/>
+      <w:r>
+        <w:rPr>
+          <w:rFonts w:ascii="Times New Roman" w:hAnsi="Times New Roman" w:cs="Times New Roman"/>
+          <w:bCs/>
+          <w:sz w:val="24"/>
+          <w:szCs w:val="24"/>
+        </w:rPr>
+        <w:t xml:space="preserve"> </w:t>
+      </w:r>
+      <w:proofErr w:type="spellStart"/>
+      <w:r>
+        <w:rPr>
+          <w:rFonts w:ascii="Times New Roman" w:hAnsi="Times New Roman" w:cs="Times New Roman"/>
+          <w:bCs/>
+          <w:sz w:val="24"/>
+          <w:szCs w:val="24"/>
+        </w:rPr>
+        <w:t>Search</w:t>
+      </w:r>
+      <w:proofErr w:type="spellEnd"/>
+      <w:r>
+        <w:rPr>
+          <w:rFonts w:ascii="Times New Roman" w:hAnsi="Times New Roman" w:cs="Times New Roman"/>
+          <w:bCs/>
+          <w:sz w:val="24"/>
+          <w:szCs w:val="24"/>
+        </w:rPr>
+        <w:t xml:space="preserve"> akan membagi data menjadi 2 bagian sama rata dengan syarat data tersebut sudah diurutkan. Nilai tengah </w:t>
+      </w:r>
+      <w:proofErr w:type="spellStart"/>
+      <w:r>
+        <w:rPr>
+          <w:rFonts w:ascii="Times New Roman" w:hAnsi="Times New Roman" w:cs="Times New Roman"/>
+          <w:bCs/>
+          <w:sz w:val="24"/>
+          <w:szCs w:val="24"/>
+        </w:rPr>
+        <w:t>nya</w:t>
+      </w:r>
+      <w:proofErr w:type="spellEnd"/>
+      <w:r>
+        <w:rPr>
+          <w:rFonts w:ascii="Times New Roman" w:hAnsi="Times New Roman" w:cs="Times New Roman"/>
+          <w:bCs/>
+          <w:sz w:val="24"/>
+          <w:szCs w:val="24"/>
+        </w:rPr>
+        <w:t xml:space="preserve"> (panjang </w:t>
+      </w:r>
+      <w:proofErr w:type="spellStart"/>
+      <w:r>
+        <w:rPr>
+          <w:rFonts w:ascii="Times New Roman" w:hAnsi="Times New Roman" w:cs="Times New Roman"/>
+          <w:bCs/>
+          <w:sz w:val="24"/>
+          <w:szCs w:val="24"/>
+        </w:rPr>
+        <w:t>array</w:t>
+      </w:r>
+      <w:proofErr w:type="spellEnd"/>
+      <w:r>
+        <w:rPr>
+          <w:rFonts w:ascii="Times New Roman" w:hAnsi="Times New Roman" w:cs="Times New Roman"/>
+          <w:bCs/>
+          <w:sz w:val="24"/>
+          <w:szCs w:val="24"/>
+        </w:rPr>
+        <w:t xml:space="preserve"> / 2) akan </w:t>
+      </w:r>
+      <w:proofErr w:type="spellStart"/>
+      <w:r>
+        <w:rPr>
+          <w:rFonts w:ascii="Times New Roman" w:hAnsi="Times New Roman" w:cs="Times New Roman"/>
+          <w:bCs/>
+          <w:sz w:val="24"/>
+          <w:szCs w:val="24"/>
+        </w:rPr>
+        <w:t>mencadi</w:t>
+      </w:r>
+      <w:proofErr w:type="spellEnd"/>
+      <w:r>
+        <w:rPr>
+          <w:rFonts w:ascii="Times New Roman" w:hAnsi="Times New Roman" w:cs="Times New Roman"/>
+          <w:bCs/>
+          <w:sz w:val="24"/>
+          <w:szCs w:val="24"/>
+        </w:rPr>
+        <w:t xml:space="preserve"> acuan mencari data dari kata kunci yang dimasukkan. Jika kata kunci lebih besar nilainya dari nilai tengah maka akan diteruskan ke bagian kanan, jika kata kunci lebih kecil nilainya dari nilai tengah maka akan diteruskan ke bagian kiri.</w:t>
+      </w:r>
+    </w:p>
+    <w:p>
+      <w:pPr>
+        <w:spacing w:after="160" w:line="259" w:lineRule="auto"/>
+        <w:rPr>
+          <w:rFonts w:ascii="Times New Roman" w:hAnsi="Times New Roman" w:cs="Times New Roman"/>
+          <w:bCs/>
+          <w:sz w:val="24"/>
+          <w:szCs w:val="24"/>
+        </w:rPr>
+      </w:pPr>
+      <w:r>
+        <w:rPr>
+          <w:rFonts w:ascii="Times New Roman" w:hAnsi="Times New Roman" w:cs="Times New Roman"/>
+          <w:bCs/>
+          <w:sz w:val="24"/>
+          <w:szCs w:val="24"/>
+        </w:rPr>
+        <w:br w:type="page"/>
+      </w:r>
+    </w:p>
+    <w:p>
+      <w:pPr>
+        <w:pStyle w:val="ListParagraph"/>
+        <w:numPr>
+          <w:ilvl w:val="0"/>
+          <w:numId w:val="7"/>
+        </w:numPr>
+        <w:spacing w:after="160" w:line="259" w:lineRule="auto"/>
+        <w:rPr>
+          <w:rFonts w:ascii="Times New Roman" w:hAnsi="Times New Roman" w:cs="Times New Roman"/>
+          <w:b/>
+          <w:sz w:val="24"/>
+          <w:szCs w:val="24"/>
+        </w:rPr>
+      </w:pPr>
+      <w:r>
+        <w:rPr>
+          <w:rFonts w:ascii="Times New Roman" w:hAnsi="Times New Roman" w:cs="Times New Roman"/>
+          <w:b/>
+          <w:sz w:val="24"/>
+          <w:szCs w:val="24"/>
+        </w:rPr>
+        <w:lastRenderedPageBreak/>
+        <w:t>GUIDED</w:t>
+      </w:r>
+    </w:p>
+    <w:p>
+      <w:pPr>
+        <w:pStyle w:val="ListParagraph"/>
+        <w:numPr>
+          <w:ilvl w:val="1"/>
+          <w:numId w:val="7"/>
+        </w:numPr>
+        <w:spacing w:after="160" w:line="259" w:lineRule="auto"/>
+        <w:rPr>
+          <w:rFonts w:ascii="Times New Roman" w:hAnsi="Times New Roman" w:cs="Times New Roman"/>
+          <w:b/>
+          <w:sz w:val="24"/>
+          <w:szCs w:val="24"/>
+        </w:rPr>
+      </w:pPr>
+      <w:r>
+        <w:rPr>
+          <w:rFonts w:ascii="Times New Roman" w:hAnsi="Times New Roman" w:cs="Times New Roman"/>
+          <w:b/>
+          <w:sz w:val="24"/>
+          <w:szCs w:val="24"/>
+        </w:rPr>
+        <w:drawing>
+          <wp:anchor distT="0" distB="0" distL="114300" distR="114300" simplePos="0" relativeHeight="251658240" behindDoc="0" locked="0" layoutInCell="1" allowOverlap="1" wp14:anchorId="2971C0B8" wp14:editId="3C583A70">
+            <wp:simplePos x="0" y="0"/>
+            <wp:positionH relativeFrom="column">
+              <wp:posOffset>903501</wp:posOffset>
+            </wp:positionH>
+            <wp:positionV relativeFrom="paragraph">
+              <wp:posOffset>207645</wp:posOffset>
+            </wp:positionV>
+            <wp:extent cx="4954270" cy="2600960"/>
+            <wp:effectExtent l="0" t="0" r="0" b="8890"/>
+            <wp:wrapTopAndBottom/>
+            <wp:docPr id="697136131" name="Picture 1"/>
+            <wp:cNvGraphicFramePr>
+              <a:graphicFrameLocks xmlns:a="http://schemas.openxmlformats.org/drawingml/2006/main" noChangeAspect="1"/>
+            </wp:cNvGraphicFramePr>
+            <a:graphic xmlns:a="http://schemas.openxmlformats.org/drawingml/2006/main">
+              <a:graphicData uri="http://schemas.openxmlformats.org/drawingml/2006/picture">
+                <pic:pic xmlns:pic="http://schemas.openxmlformats.org/drawingml/2006/picture">
+                  <pic:nvPicPr>
+                    <pic:cNvPr id="697136131" name=""/>
+                    <pic:cNvPicPr/>
+                  </pic:nvPicPr>
+                  <pic:blipFill>
+                    <a:blip r:embed="rId6">
+                      <a:extLst>
+                        <a:ext uri="{28A0092B-C50C-407E-A947-70E740481C1C}">
+                          <a14:useLocalDpi xmlns:a14="http://schemas.microsoft.com/office/drawing/2010/main" val="0"/>
+                        </a:ext>
+                      </a:extLst>
+                    </a:blip>
+                    <a:stretch>
+                      <a:fillRect/>
+                    </a:stretch>
+                  </pic:blipFill>
+                  <pic:spPr>
+                    <a:xfrm>
+                      <a:off x="0" y="0"/>
+                      <a:ext cx="4954270" cy="2600960"/>
+                    </a:xfrm>
+                    <a:prstGeom prst="rect">
+                      <a:avLst/>
+                    </a:prstGeom>
+                  </pic:spPr>
+                </pic:pic>
+              </a:graphicData>
+            </a:graphic>
+            <wp14:sizeRelH relativeFrom="margin">
+              <wp14:pctWidth>0</wp14:pctWidth>
+            </wp14:sizeRelH>
+            <wp14:sizeRelV relativeFrom="margin">
+              <wp14:pctHeight>0</wp14:pctHeight>
+            </wp14:sizeRelV>
+          </wp:anchor>
+        </w:drawing>
+      </w:r>
+      <w:r>
+        <w:rPr>
+          <w:rFonts w:ascii="Times New Roman" w:hAnsi="Times New Roman" w:cs="Times New Roman"/>
+          <w:b/>
+          <w:sz w:val="24"/>
+          <w:szCs w:val="24"/>
+        </w:rPr>
+        <w:t xml:space="preserve">Linear </w:t>
+      </w:r>
+      <w:proofErr w:type="spellStart"/>
+      <w:r>
+        <w:rPr>
+          <w:rFonts w:ascii="Times New Roman" w:hAnsi="Times New Roman" w:cs="Times New Roman"/>
+          <w:b/>
+          <w:sz w:val="24"/>
+          <w:szCs w:val="24"/>
+        </w:rPr>
+        <w:t>Search</w:t>
+      </w:r>
+      <w:proofErr w:type="spellEnd"/>
+      <w:r>
+        <w:rPr>
+          <w:rFonts w:ascii="Times New Roman" w:hAnsi="Times New Roman" w:cs="Times New Roman"/>
+          <w:b/>
+          <w:sz w:val="24"/>
+          <w:szCs w:val="24"/>
+        </w:rPr>
+        <w:br/>
+      </w:r>
+      <w:proofErr w:type="spellStart"/>
+      <w:r>
+        <w:rPr>
+          <w:rFonts w:ascii="Times New Roman" w:hAnsi="Times New Roman" w:cs="Times New Roman"/>
+          <w:bCs/>
+          <w:sz w:val="24"/>
+          <w:szCs w:val="24"/>
+        </w:rPr>
+        <w:t>Output</w:t>
+      </w:r>
+      <w:proofErr w:type="spellEnd"/>
+      <w:r>
+        <w:rPr>
+          <w:rFonts w:ascii="Times New Roman" w:hAnsi="Times New Roman" w:cs="Times New Roman"/>
+          <w:bCs/>
+          <w:sz w:val="24"/>
+          <w:szCs w:val="24"/>
+        </w:rPr>
+        <w:t xml:space="preserve"> </w:t>
+      </w:r>
+      <w:r>
+        <w:rPr>
+          <w:rFonts w:ascii="Times New Roman" w:hAnsi="Times New Roman" w:cs="Times New Roman"/>
+          <w:b/>
+          <w:sz w:val="24"/>
+          <w:szCs w:val="24"/>
+        </w:rPr>
+        <w:t>:</w:t>
+      </w:r>
+      <w:r>
+        <w:rPr>
+          <w:noProof/>
+          <w14:ligatures w14:val="standardContextual"/>
+        </w:rPr>
+        <w:t xml:space="preserve"> </w:t>
+      </w:r>
+    </w:p>
+    <w:p>
+      <w:pPr>
+        <w:pStyle w:val="ListParagraph"/>
+        <w:numPr>
+          <w:ilvl w:val="2"/>
+          <w:numId w:val="7"/>
+        </w:numPr>
+        <w:spacing w:after="160" w:line="259" w:lineRule="auto"/>
+        <w:rPr>
+          <w:rFonts w:ascii="Times New Roman" w:hAnsi="Times New Roman" w:cs="Times New Roman"/>
+          <w:bCs/>
+          <w:sz w:val="24"/>
+          <w:szCs w:val="24"/>
+        </w:rPr>
+      </w:pPr>
+      <w:r>
+        <w:rPr>
+          <w:rFonts w:ascii="Times New Roman" w:hAnsi="Times New Roman" w:cs="Times New Roman"/>
+          <w:bCs/>
+          <w:sz w:val="24"/>
+          <w:szCs w:val="24"/>
+        </w:rPr>
+        <w:drawing>
+          <wp:anchor distT="0" distB="0" distL="114300" distR="114300" simplePos="0" relativeHeight="251659264" behindDoc="0" locked="0" layoutInCell="1" allowOverlap="1" wp14:anchorId="688F38B6" wp14:editId="1E9A3CEB">
+            <wp:simplePos x="0" y="0"/>
+            <wp:positionH relativeFrom="column">
+              <wp:posOffset>1402966</wp:posOffset>
+            </wp:positionH>
+            <wp:positionV relativeFrom="paragraph">
+              <wp:posOffset>183854</wp:posOffset>
+            </wp:positionV>
+            <wp:extent cx="2857500" cy="619125"/>
+            <wp:effectExtent l="0" t="0" r="0" b="9525"/>
+            <wp:wrapTopAndBottom/>
+            <wp:docPr id="1511016129" name="Picture 1"/>
+            <wp:cNvGraphicFramePr>
+              <a:graphicFrameLocks xmlns:a="http://schemas.openxmlformats.org/drawingml/2006/main" noChangeAspect="1"/>
+            </wp:cNvGraphicFramePr>
+            <a:graphic xmlns:a="http://schemas.openxmlformats.org/drawingml/2006/main">
+              <a:graphicData uri="http://schemas.openxmlformats.org/drawingml/2006/picture">
+                <pic:pic xmlns:pic="http://schemas.openxmlformats.org/drawingml/2006/picture">
+                  <pic:nvPicPr>
+                    <pic:cNvPr id="1511016129" name=""/>
+                    <pic:cNvPicPr/>
+                  </pic:nvPicPr>
+                  <pic:blipFill>
+                    <a:blip r:embed="rId7">
+                      <a:extLst>
+                        <a:ext uri="{28A0092B-C50C-407E-A947-70E740481C1C}">
+                          <a14:useLocalDpi xmlns:a14="http://schemas.microsoft.com/office/drawing/2010/main" val="0"/>
+                        </a:ext>
+                      </a:extLst>
+                    </a:blip>
+                    <a:stretch>
+                      <a:fillRect/>
+                    </a:stretch>
+                  </pic:blipFill>
+                  <pic:spPr>
+                    <a:xfrm>
+                      <a:off x="0" y="0"/>
+                      <a:ext cx="2857500" cy="619125"/>
+                    </a:xfrm>
+                    <a:prstGeom prst="rect">
+                      <a:avLst/>
+                    </a:prstGeom>
+                  </pic:spPr>
+                </pic:pic>
+              </a:graphicData>
+            </a:graphic>
+          </wp:anchor>
+        </w:drawing>
+      </w:r>
+      <w:r>
+        <w:rPr>
+          <w:rFonts w:ascii="Times New Roman" w:hAnsi="Times New Roman" w:cs="Times New Roman"/>
+          <w:bCs/>
+          <w:sz w:val="24"/>
+          <w:szCs w:val="24"/>
+        </w:rPr>
+        <w:t>J</w:t>
+      </w:r>
+      <w:r>
+        <w:rPr>
+          <w:rFonts w:ascii="Times New Roman" w:hAnsi="Times New Roman" w:cs="Times New Roman"/>
+          <w:bCs/>
+          <w:sz w:val="24"/>
+          <w:szCs w:val="24"/>
+        </w:rPr>
+        <w:t>ika tidak ditemukan</w:t>
+      </w:r>
+      <w:r>
+        <w:rPr>
+          <w:rFonts w:ascii="Times New Roman" w:hAnsi="Times New Roman" w:cs="Times New Roman"/>
+          <w:bCs/>
+          <w:sz w:val="24"/>
+          <w:szCs w:val="24"/>
+        </w:rPr>
+        <w:br/>
+      </w:r>
+    </w:p>
+    <w:p>
+      <w:pPr>
+        <w:pStyle w:val="ListParagraph"/>
+        <w:numPr>
+          <w:ilvl w:val="2"/>
+          <w:numId w:val="7"/>
+        </w:numPr>
+        <w:spacing w:after="160" w:line="259" w:lineRule="auto"/>
+        <w:rPr>
+          <w:rFonts w:ascii="Times New Roman" w:hAnsi="Times New Roman" w:cs="Times New Roman"/>
+          <w:bCs/>
+          <w:sz w:val="24"/>
+          <w:szCs w:val="24"/>
+        </w:rPr>
+      </w:pPr>
+      <w:r>
+        <w:rPr>
+          <w:rFonts w:ascii="Times New Roman" w:hAnsi="Times New Roman" w:cs="Times New Roman"/>
+          <w:bCs/>
+          <w:sz w:val="24"/>
+          <w:szCs w:val="24"/>
+        </w:rPr>
+        <w:drawing>
+          <wp:anchor distT="0" distB="0" distL="114300" distR="114300" simplePos="0" relativeHeight="251660288" behindDoc="0" locked="0" layoutInCell="1" allowOverlap="1" wp14:anchorId="5AA9A70F" wp14:editId="73F73AD9">
+            <wp:simplePos x="0" y="0"/>
+            <wp:positionH relativeFrom="column">
+              <wp:posOffset>1403350</wp:posOffset>
+            </wp:positionH>
+            <wp:positionV relativeFrom="paragraph">
+              <wp:posOffset>205164</wp:posOffset>
+            </wp:positionV>
+            <wp:extent cx="2828925" cy="590550"/>
+            <wp:effectExtent l="0" t="0" r="9525" b="0"/>
+            <wp:wrapTopAndBottom/>
+            <wp:docPr id="1414442422" name="Picture 1"/>
+            <wp:cNvGraphicFramePr>
+              <a:graphicFrameLocks xmlns:a="http://schemas.openxmlformats.org/drawingml/2006/main" noChangeAspect="1"/>
+            </wp:cNvGraphicFramePr>
+            <a:graphic xmlns:a="http://schemas.openxmlformats.org/drawingml/2006/main">
+              <a:graphicData uri="http://schemas.openxmlformats.org/drawingml/2006/picture">
+                <pic:pic xmlns:pic="http://schemas.openxmlformats.org/drawingml/2006/picture">
+                  <pic:nvPicPr>
+                    <pic:cNvPr id="1414442422" name=""/>
+                    <pic:cNvPicPr/>
+                  </pic:nvPicPr>
+                  <pic:blipFill>
+                    <a:blip r:embed="rId8">
+                      <a:extLst>
+                        <a:ext uri="{28A0092B-C50C-407E-A947-70E740481C1C}">
+                          <a14:useLocalDpi xmlns:a14="http://schemas.microsoft.com/office/drawing/2010/main" val="0"/>
+                        </a:ext>
+                      </a:extLst>
+                    </a:blip>
+                    <a:stretch>
+                      <a:fillRect/>
+                    </a:stretch>
+                  </pic:blipFill>
+                  <pic:spPr>
+                    <a:xfrm>
+                      <a:off x="0" y="0"/>
+                      <a:ext cx="2828925" cy="590550"/>
+                    </a:xfrm>
+                    <a:prstGeom prst="rect">
+                      <a:avLst/>
+                    </a:prstGeom>
+                  </pic:spPr>
+                </pic:pic>
+              </a:graphicData>
+            </a:graphic>
+          </wp:anchor>
+        </w:drawing>
+      </w:r>
+      <w:r>
+        <w:rPr>
+          <w:rFonts w:ascii="Times New Roman" w:hAnsi="Times New Roman" w:cs="Times New Roman"/>
+          <w:bCs/>
+          <w:sz w:val="24"/>
+          <w:szCs w:val="24"/>
+        </w:rPr>
+        <w:t>Jika ditemukan</w:t>
+      </w:r>
+      <w:r>
+        <w:rPr>
+          <w:rFonts w:ascii="Times New Roman" w:hAnsi="Times New Roman" w:cs="Times New Roman"/>
+          <w:bCs/>
+          <w:sz w:val="24"/>
+          <w:szCs w:val="24"/>
+        </w:rPr>
+        <w:br/>
+      </w:r>
+    </w:p>
+    <w:p>
+      <w:pPr>
+        <w:spacing w:after="160" w:line="259" w:lineRule="auto"/>
+        <w:rPr>
+          <w:rFonts w:ascii="Times New Roman" w:hAnsi="Times New Roman" w:cs="Times New Roman"/>
+          <w:bCs/>
+          <w:sz w:val="24"/>
+          <w:szCs w:val="24"/>
+        </w:rPr>
+      </w:pPr>
+      <w:r>
+        <w:rPr>
+          <w:rFonts w:ascii="Times New Roman" w:hAnsi="Times New Roman" w:cs="Times New Roman"/>
+          <w:bCs/>
+          <w:sz w:val="24"/>
+          <w:szCs w:val="24"/>
+        </w:rPr>
+        <w:br w:type="page"/>
+      </w:r>
+    </w:p>
+    <w:p>
+      <w:pPr>
+        <w:pStyle w:val="ListParagraph"/>
+        <w:numPr>
+          <w:ilvl w:val="1"/>
+          <w:numId w:val="7"/>
+        </w:numPr>
+        <w:spacing w:after="160" w:line="259" w:lineRule="auto"/>
+        <w:rPr>
+          <w:rFonts w:ascii="Times New Roman" w:hAnsi="Times New Roman" w:cs="Times New Roman"/>
+          <w:b/>
+          <w:sz w:val="24"/>
+          <w:szCs w:val="24"/>
+        </w:rPr>
+      </w:pPr>
+      <w:proofErr w:type="spellStart"/>
+      <w:r>
+        <w:rPr>
+          <w:rFonts w:ascii="Times New Roman" w:hAnsi="Times New Roman" w:cs="Times New Roman"/>
+          <w:b/>
+          <w:sz w:val="24"/>
+          <w:szCs w:val="24"/>
+        </w:rPr>
+        <w:lastRenderedPageBreak/>
+        <w:t>Binary</w:t>
+      </w:r>
+      <w:proofErr w:type="spellEnd"/>
+      <w:r>
+        <w:rPr>
+          <w:rFonts w:ascii="Times New Roman" w:hAnsi="Times New Roman" w:cs="Times New Roman"/>
+          <w:b/>
+          <w:sz w:val="24"/>
+          <w:szCs w:val="24"/>
+        </w:rPr>
+        <w:t xml:space="preserve"> </w:t>
+      </w:r>
+      <w:proofErr w:type="spellStart"/>
+      <w:r>
+        <w:rPr>
+          <w:rFonts w:ascii="Times New Roman" w:hAnsi="Times New Roman" w:cs="Times New Roman"/>
+          <w:b/>
+          <w:sz w:val="24"/>
+          <w:szCs w:val="24"/>
+        </w:rPr>
+        <w:t>Search</w:t>
+      </w:r>
+      <w:proofErr w:type="spellEnd"/>
+      <w:r>
+        <w:rPr>
+          <w:rFonts w:ascii="Times New Roman" w:hAnsi="Times New Roman" w:cs="Times New Roman"/>
+          <w:b/>
+          <w:sz w:val="24"/>
+          <w:szCs w:val="24"/>
+        </w:rPr>
+        <w:drawing>
+          <wp:inline distT="0" distB="0" distL="0" distR="0" wp14:anchorId="3EACEB98" wp14:editId="11FF78ED">
+            <wp:extent cx="4626171" cy="5295546"/>
+            <wp:effectExtent l="0" t="0" r="3175" b="635"/>
+            <wp:docPr id="1671632691" name="Picture 1"/>
+            <wp:cNvGraphicFramePr>
+              <a:graphicFrameLocks xmlns:a="http://schemas.openxmlformats.org/drawingml/2006/main" noChangeAspect="1"/>
+            </wp:cNvGraphicFramePr>
+            <a:graphic xmlns:a="http://schemas.openxmlformats.org/drawingml/2006/main">
+              <a:graphicData uri="http://schemas.openxmlformats.org/drawingml/2006/picture">
+                <pic:pic xmlns:pic="http://schemas.openxmlformats.org/drawingml/2006/picture">
+                  <pic:nvPicPr>
+                    <pic:cNvPr id="1671632691" name=""/>
+                    <pic:cNvPicPr/>
+                  </pic:nvPicPr>
+                  <pic:blipFill>
+                    <a:blip r:embed="rId9"/>
+                    <a:stretch>
+                      <a:fillRect/>
+                    </a:stretch>
+                  </pic:blipFill>
+                  <pic:spPr>
+                    <a:xfrm>
+                      <a:off x="0" y="0"/>
+                      <a:ext cx="4634686" cy="5305293"/>
+                    </a:xfrm>
+                    <a:prstGeom prst="rect">
+                      <a:avLst/>
+                    </a:prstGeom>
+                  </pic:spPr>
+                </pic:pic>
+              </a:graphicData>
+            </a:graphic>
+          </wp:inline>
+        </w:drawing>
+      </w:r>
+      <w:r>
+        <w:rPr>
+          <w:rFonts w:ascii="Times New Roman" w:hAnsi="Times New Roman" w:cs="Times New Roman"/>
+          <w:b/>
+          <w:sz w:val="24"/>
+          <w:szCs w:val="24"/>
+        </w:rPr>
+        <w:br/>
+      </w:r>
+      <w:proofErr w:type="spellStart"/>
+      <w:r>
+        <w:rPr>
+          <w:rFonts w:ascii="Times New Roman" w:hAnsi="Times New Roman" w:cs="Times New Roman"/>
+          <w:bCs/>
+          <w:sz w:val="24"/>
+          <w:szCs w:val="24"/>
+        </w:rPr>
+        <w:t>Output</w:t>
+      </w:r>
+      <w:proofErr w:type="spellEnd"/>
+      <w:r>
+        <w:rPr>
+          <w:rFonts w:ascii="Times New Roman" w:hAnsi="Times New Roman" w:cs="Times New Roman"/>
+          <w:bCs/>
+          <w:sz w:val="24"/>
+          <w:szCs w:val="24"/>
+        </w:rPr>
+        <w:t xml:space="preserve"> :</w:t>
+      </w:r>
+    </w:p>
+    <w:p>
+      <w:pPr>
+        <w:pStyle w:val="ListParagraph"/>
+        <w:numPr>
+          <w:ilvl w:val="2"/>
+          <w:numId w:val="7"/>
+        </w:numPr>
+        <w:spacing w:after="160" w:line="259" w:lineRule="auto"/>
+        <w:rPr>
+          <w:rFonts w:ascii="Times New Roman" w:hAnsi="Times New Roman" w:cs="Times New Roman"/>
+          <w:bCs/>
+          <w:sz w:val="24"/>
+          <w:szCs w:val="24"/>
+        </w:rPr>
+      </w:pPr>
+      <w:r>
+        <w:rPr>
+          <w:rFonts w:ascii="Times New Roman" w:hAnsi="Times New Roman" w:cs="Times New Roman"/>
+          <w:bCs/>
+          <w:sz w:val="24"/>
+          <w:szCs w:val="24"/>
+        </w:rPr>
+        <w:t>Jika tidak ditemukan</w:t>
+      </w:r>
+      <w:r>
+        <w:rPr>
+          <w:rFonts w:ascii="Times New Roman" w:hAnsi="Times New Roman" w:cs="Times New Roman"/>
+          <w:bCs/>
+          <w:sz w:val="24"/>
+          <w:szCs w:val="24"/>
+        </w:rPr>
+        <w:br/>
+      </w:r>
+      <w:r>
+        <w:rPr>
+          <w:rFonts w:ascii="Times New Roman" w:hAnsi="Times New Roman" w:cs="Times New Roman"/>
+          <w:b/>
+          <w:sz w:val="24"/>
+          <w:szCs w:val="24"/>
+        </w:rPr>
+        <w:drawing>
+          <wp:inline distT="0" distB="0" distL="0" distR="0" wp14:anchorId="7651B312" wp14:editId="374FAC7B">
+            <wp:extent cx="2943636" cy="819264"/>
+            <wp:effectExtent l="0" t="0" r="9525" b="0"/>
+            <wp:docPr id="951072563" name="Picture 1" descr="A black background with white text&#10;&#10;Description automatically generated with low confidence"/>
+            <wp:cNvGraphicFramePr>
+              <a:graphicFrameLocks xmlns:a="http://schemas.openxmlformats.org/drawingml/2006/main" noChangeAspect="1"/>
+            </wp:cNvGraphicFramePr>
+            <a:graphic xmlns:a="http://schemas.openxmlformats.org/drawingml/2006/main">
+              <a:graphicData uri="http://schemas.openxmlformats.org/drawingml/2006/picture">
+                <pic:pic xmlns:pic="http://schemas.openxmlformats.org/drawingml/2006/picture">
+                  <pic:nvPicPr>
+                    <pic:cNvPr id="951072563" name="Picture 1" descr="A black background with white text&#10;&#10;Description automatically generated with low confidence"/>
+                    <pic:cNvPicPr/>
+                  </pic:nvPicPr>
+                  <pic:blipFill>
+                    <a:blip r:embed="rId10"/>
+                    <a:stretch>
+                      <a:fillRect/>
+                    </a:stretch>
+                  </pic:blipFill>
+                  <pic:spPr>
+                    <a:xfrm>
+                      <a:off x="0" y="0"/>
+                      <a:ext cx="2943636" cy="819264"/>
+                    </a:xfrm>
+                    <a:prstGeom prst="rect">
+                      <a:avLst/>
+                    </a:prstGeom>
+                  </pic:spPr>
+                </pic:pic>
+              </a:graphicData>
+            </a:graphic>
+          </wp:inline>
+        </w:drawing>
+      </w:r>
+    </w:p>
+    <w:p>
+      <w:pPr>
+        <w:pStyle w:val="ListParagraph"/>
+        <w:numPr>
+          <w:ilvl w:val="2"/>
+          <w:numId w:val="7"/>
+        </w:numPr>
+        <w:spacing w:after="160" w:line="259" w:lineRule="auto"/>
+        <w:rPr>
+          <w:rFonts w:ascii="Times New Roman" w:hAnsi="Times New Roman" w:cs="Times New Roman"/>
+          <w:b/>
+          <w:sz w:val="24"/>
+          <w:szCs w:val="24"/>
+        </w:rPr>
+      </w:pPr>
+      <w:r>
+        <w:rPr>
+          <w:rFonts w:ascii="Times New Roman" w:hAnsi="Times New Roman" w:cs="Times New Roman"/>
+          <w:bCs/>
+          <w:sz w:val="24"/>
+          <w:szCs w:val="24"/>
+        </w:rPr>
+        <w:t>Jika ditemukan</w:t>
+      </w:r>
+    </w:p>
+    <w:p>
+      <w:pPr>
+        <w:pStyle w:val="ListParagraph"/>
+        <w:spacing w:after="160" w:line="259" w:lineRule="auto"/>
+        <w:ind w:left="2385"/>
+        <w:rPr>
+          <w:rFonts w:ascii="Times New Roman" w:hAnsi="Times New Roman" w:cs="Times New Roman"/>
+          <w:b/>
+          <w:sz w:val="24"/>
+          <w:szCs w:val="24"/>
+        </w:rPr>
+      </w:pPr>
+      <w:r>
+        <w:rPr>
+          <w:rFonts w:ascii="Times New Roman" w:hAnsi="Times New Roman" w:cs="Times New Roman"/>
+          <w:bCs/>
+          <w:sz w:val="24"/>
+          <w:szCs w:val="24"/>
+        </w:rPr>
+        <w:drawing>
+          <wp:inline distT="0" distB="0" distL="0" distR="0" wp14:anchorId="07D6021F" wp14:editId="381C24F2">
+            <wp:extent cx="3048425" cy="781159"/>
+            <wp:effectExtent l="0" t="0" r="0" b="0"/>
+            <wp:docPr id="1105713636" name="Picture 1" descr="A black background with white text&#10;&#10;Description automatically generated with low confidence"/>
+            <wp:cNvGraphicFramePr>
+              <a:graphicFrameLocks xmlns:a="http://schemas.openxmlformats.org/drawingml/2006/main" noChangeAspect="1"/>
+            </wp:cNvGraphicFramePr>
+            <a:graphic xmlns:a="http://schemas.openxmlformats.org/drawingml/2006/main">
+              <a:graphicData uri="http://schemas.openxmlformats.org/drawingml/2006/picture">
+                <pic:pic xmlns:pic="http://schemas.openxmlformats.org/drawingml/2006/picture">
+                  <pic:nvPicPr>
+                    <pic:cNvPr id="1105713636" name="Picture 1" descr="A black background with white text&#10;&#10;Description automatically generated with low confidence"/>
+                    <pic:cNvPicPr/>
+                  </pic:nvPicPr>
+                  <pic:blipFill>
+                    <a:blip r:embed="rId11"/>
+                    <a:stretch>
+                      <a:fillRect/>
+                    </a:stretch>
+                  </pic:blipFill>
+                  <pic:spPr>
+                    <a:xfrm>
+                      <a:off x="0" y="0"/>
+                      <a:ext cx="3048425" cy="781159"/>
+                    </a:xfrm>
+                    <a:prstGeom prst="rect">
+                      <a:avLst/>
+                    </a:prstGeom>
+                  </pic:spPr>
+                </pic:pic>
+              </a:graphicData>
+            </a:graphic>
+          </wp:inline>
+        </w:drawing>
+      </w:r>
+    </w:p>
+    <w:p>
+      <w:pPr>
+        <w:spacing w:after="160" w:line="259" w:lineRule="auto"/>
+        <w:rPr>
+          <w:rFonts w:ascii="Times New Roman" w:hAnsi="Times New Roman" w:cs="Times New Roman"/>
+          <w:b/>
+          <w:sz w:val="24"/>
+          <w:szCs w:val="24"/>
+        </w:rPr>
+      </w:pPr>
+      <w:r>
+        <w:rPr>
+          <w:rFonts w:ascii="Times New Roman" w:hAnsi="Times New Roman" w:cs="Times New Roman"/>
+          <w:b/>
+          <w:sz w:val="24"/>
+          <w:szCs w:val="24"/>
+        </w:rPr>
+        <w:br w:type="page"/>
+      </w:r>
+    </w:p>
+    <w:p>
+      <w:pPr>
+        <w:pStyle w:val="ListParagraph"/>
+        <w:numPr>
+          <w:ilvl w:val="0"/>
+          <w:numId w:val="7"/>
+        </w:numPr>
+        <w:spacing w:after="160" w:line="259" w:lineRule="auto"/>
+        <w:rPr>
+          <w:rFonts w:ascii="Times New Roman" w:hAnsi="Times New Roman" w:cs="Times New Roman"/>
+          <w:b/>
+          <w:sz w:val="24"/>
+          <w:szCs w:val="24"/>
+        </w:rPr>
+      </w:pPr>
+      <w:r>
+        <w:rPr>
+          <w:rFonts w:ascii="Times New Roman" w:hAnsi="Times New Roman" w:cs="Times New Roman"/>
+          <w:b/>
+          <w:sz w:val="24"/>
+          <w:szCs w:val="24"/>
+        </w:rPr>
+        <w:lastRenderedPageBreak/>
+        <w:t>UNGUIDED</w:t>
+      </w:r>
+    </w:p>
+    <w:p>
+      <w:pPr>
+        <w:pStyle w:val="ListParagraph"/>
+        <w:numPr>
+          <w:ilvl w:val="1"/>
+          <w:numId w:val="7"/>
+        </w:numPr>
+        <w:spacing w:after="160" w:line="259" w:lineRule="auto"/>
+        <w:rPr>
+          <w:noProof/>
+          <w14:ligatures w14:val="standardContextual"/>
+        </w:rPr>
+      </w:pPr>
+      <w:r>
+        <w:rPr>
+          <w:rFonts w:ascii="Times New Roman" w:hAnsi="Times New Roman" w:cs="Times New Roman"/>
+          <w:b/>
+          <w:sz w:val="24"/>
+          <w:szCs w:val="24"/>
+        </w:rPr>
+        <w:drawing>
+          <wp:anchor distT="0" distB="0" distL="114300" distR="114300" simplePos="0" relativeHeight="251662336" behindDoc="0" locked="0" layoutInCell="1" allowOverlap="1" wp14:anchorId="0B4598FF" wp14:editId="361DC7CA">
+            <wp:simplePos x="0" y="0"/>
+            <wp:positionH relativeFrom="column">
+              <wp:posOffset>988060</wp:posOffset>
+            </wp:positionH>
+            <wp:positionV relativeFrom="paragraph">
+              <wp:posOffset>3967258</wp:posOffset>
+            </wp:positionV>
+            <wp:extent cx="2933700" cy="2638425"/>
+            <wp:effectExtent l="0" t="0" r="0" b="9525"/>
+            <wp:wrapTopAndBottom/>
+            <wp:docPr id="1122487269" name="Picture 1"/>
+            <wp:cNvGraphicFramePr>
+              <a:graphicFrameLocks xmlns:a="http://schemas.openxmlformats.org/drawingml/2006/main" noChangeAspect="1"/>
+            </wp:cNvGraphicFramePr>
+            <a:graphic xmlns:a="http://schemas.openxmlformats.org/drawingml/2006/main">
+              <a:graphicData uri="http://schemas.openxmlformats.org/drawingml/2006/picture">
+                <pic:pic xmlns:pic="http://schemas.openxmlformats.org/drawingml/2006/picture">
+                  <pic:nvPicPr>
+                    <pic:cNvPr id="1122487269" name=""/>
+                    <pic:cNvPicPr/>
+                  </pic:nvPicPr>
+                  <pic:blipFill>
+                    <a:blip r:embed="rId12">
+                      <a:extLst>
+                        <a:ext uri="{28A0092B-C50C-407E-A947-70E740481C1C}">
+                          <a14:useLocalDpi xmlns:a14="http://schemas.microsoft.com/office/drawing/2010/main" val="0"/>
+                        </a:ext>
+                      </a:extLst>
+                    </a:blip>
+                    <a:stretch>
+                      <a:fillRect/>
+                    </a:stretch>
+                  </pic:blipFill>
+                  <pic:spPr>
+                    <a:xfrm>
+                      <a:off x="0" y="0"/>
+                      <a:ext cx="2933700" cy="2638425"/>
+                    </a:xfrm>
+                    <a:prstGeom prst="rect">
+                      <a:avLst/>
+                    </a:prstGeom>
+                  </pic:spPr>
+                </pic:pic>
+              </a:graphicData>
+            </a:graphic>
+          </wp:anchor>
+        </w:drawing>
+      </w:r>
+      <w:r>
+        <w:rPr>
+          <w:rFonts w:ascii="Times New Roman" w:hAnsi="Times New Roman" w:cs="Times New Roman"/>
+          <w:b/>
+          <w:sz w:val="24"/>
+          <w:szCs w:val="24"/>
+        </w:rPr>
+        <w:drawing>
+          <wp:anchor distT="0" distB="0" distL="114300" distR="114300" simplePos="0" relativeHeight="251661312" behindDoc="0" locked="0" layoutInCell="1" allowOverlap="1" wp14:anchorId="2BDF2135" wp14:editId="2E3424E1">
+            <wp:simplePos x="0" y="0"/>
+            <wp:positionH relativeFrom="column">
+              <wp:posOffset>986155</wp:posOffset>
+            </wp:positionH>
+            <wp:positionV relativeFrom="paragraph">
+              <wp:posOffset>373749</wp:posOffset>
+            </wp:positionV>
+            <wp:extent cx="4819015" cy="3201035"/>
+            <wp:effectExtent l="0" t="0" r="635" b="0"/>
+            <wp:wrapTopAndBottom/>
+            <wp:docPr id="476446273" name="Picture 1"/>
+            <wp:cNvGraphicFramePr>
+              <a:graphicFrameLocks xmlns:a="http://schemas.openxmlformats.org/drawingml/2006/main" noChangeAspect="1"/>
+            </wp:cNvGraphicFramePr>
+            <a:graphic xmlns:a="http://schemas.openxmlformats.org/drawingml/2006/main">
+              <a:graphicData uri="http://schemas.openxmlformats.org/drawingml/2006/picture">
+                <pic:pic xmlns:pic="http://schemas.openxmlformats.org/drawingml/2006/picture">
+                  <pic:nvPicPr>
+                    <pic:cNvPr id="476446273" name=""/>
+                    <pic:cNvPicPr/>
+                  </pic:nvPicPr>
+                  <pic:blipFill>
+                    <a:blip r:embed="rId13">
+                      <a:extLst>
+                        <a:ext uri="{28A0092B-C50C-407E-A947-70E740481C1C}">
+                          <a14:useLocalDpi xmlns:a14="http://schemas.microsoft.com/office/drawing/2010/main" val="0"/>
+                        </a:ext>
+                      </a:extLst>
+                    </a:blip>
+                    <a:stretch>
+                      <a:fillRect/>
+                    </a:stretch>
+                  </pic:blipFill>
+                  <pic:spPr>
+                    <a:xfrm>
+                      <a:off x="0" y="0"/>
+                      <a:ext cx="4819015" cy="3201035"/>
+                    </a:xfrm>
+                    <a:prstGeom prst="rect">
+                      <a:avLst/>
+                    </a:prstGeom>
+                  </pic:spPr>
+                </pic:pic>
+              </a:graphicData>
+            </a:graphic>
+            <wp14:sizeRelH relativeFrom="margin">
+              <wp14:pctWidth>0</wp14:pctWidth>
+            </wp14:sizeRelH>
+            <wp14:sizeRelV relativeFrom="margin">
+              <wp14:pctHeight>0</wp14:pctHeight>
+            </wp14:sizeRelV>
+          </wp:anchor>
+        </w:drawing>
+      </w:r>
+      <w:proofErr w:type="spellStart"/>
+      <w:r>
+        <w:rPr>
+          <w:rFonts w:ascii="Times New Roman" w:hAnsi="Times New Roman" w:cs="Times New Roman"/>
+          <w:b/>
+          <w:sz w:val="24"/>
+          <w:szCs w:val="24"/>
+        </w:rPr>
+        <w:t>Task</w:t>
+      </w:r>
+      <w:proofErr w:type="spellEnd"/>
+      <w:r>
+        <w:rPr>
+          <w:rFonts w:ascii="Times New Roman" w:hAnsi="Times New Roman" w:cs="Times New Roman"/>
+          <w:b/>
+          <w:sz w:val="24"/>
+          <w:szCs w:val="24"/>
+        </w:rPr>
+        <w:t xml:space="preserve"> 1 – Mencari </w:t>
+      </w:r>
+      <w:proofErr w:type="spellStart"/>
+      <w:r>
+        <w:rPr>
+          <w:rFonts w:ascii="Times New Roman" w:hAnsi="Times New Roman" w:cs="Times New Roman"/>
+          <w:b/>
+          <w:sz w:val="24"/>
+          <w:szCs w:val="24"/>
+        </w:rPr>
+        <w:t>Plat</w:t>
+      </w:r>
+      <w:proofErr w:type="spellEnd"/>
+      <w:r>
+        <w:rPr>
+          <w:rFonts w:ascii="Times New Roman" w:hAnsi="Times New Roman" w:cs="Times New Roman"/>
+          <w:b/>
+          <w:sz w:val="24"/>
+          <w:szCs w:val="24"/>
+        </w:rPr>
+        <w:t xml:space="preserve"> Nomor (Linear </w:t>
+      </w:r>
+      <w:proofErr w:type="spellStart"/>
+      <w:r>
+        <w:rPr>
+          <w:rFonts w:ascii="Times New Roman" w:hAnsi="Times New Roman" w:cs="Times New Roman"/>
+          <w:b/>
+          <w:sz w:val="24"/>
+          <w:szCs w:val="24"/>
+        </w:rPr>
+        <w:t>Search</w:t>
+      </w:r>
+      <w:proofErr w:type="spellEnd"/>
+      <w:r>
+        <w:rPr>
+          <w:rFonts w:ascii="Times New Roman" w:hAnsi="Times New Roman" w:cs="Times New Roman"/>
+          <w:b/>
+          <w:sz w:val="24"/>
+          <w:szCs w:val="24"/>
+        </w:rPr>
+        <w:t>)</w:t>
+      </w:r>
+      <w:r>
+        <w:rPr>
+          <w:rFonts w:ascii="Times New Roman" w:hAnsi="Times New Roman" w:cs="Times New Roman"/>
+          <w:b/>
+          <w:sz w:val="24"/>
+          <w:szCs w:val="24"/>
+        </w:rPr>
+        <w:br/>
+      </w:r>
+      <w:proofErr w:type="spellStart"/>
+      <w:r>
+        <w:rPr>
+          <w:rFonts w:ascii="Times New Roman" w:hAnsi="Times New Roman" w:cs="Times New Roman"/>
+          <w:bCs/>
+          <w:sz w:val="24"/>
+          <w:szCs w:val="24"/>
+        </w:rPr>
+        <w:t>Source</w:t>
+      </w:r>
+      <w:proofErr w:type="spellEnd"/>
+      <w:r>
+        <w:rPr>
+          <w:rFonts w:ascii="Times New Roman" w:hAnsi="Times New Roman" w:cs="Times New Roman"/>
+          <w:bCs/>
+          <w:sz w:val="24"/>
+          <w:szCs w:val="24"/>
+        </w:rPr>
+        <w:t xml:space="preserve"> Code :</w:t>
+      </w:r>
+      <w:r>
+        <w:rPr>
+          <w:noProof/>
+          <w14:ligatures w14:val="standardContextual"/>
+        </w:rPr>
+        <w:t xml:space="preserve"> </w:t>
+      </w:r>
+      <w:r>
+        <w:rPr>
+          <w:rFonts w:ascii="Times New Roman" w:hAnsi="Times New Roman" w:cs="Times New Roman"/>
+          <w:b/>
+          <w:sz w:val="24"/>
+          <w:szCs w:val="24"/>
+        </w:rPr>
+        <w:br/>
+      </w:r>
+      <w:r>
+        <w:rPr>
+          <w:rFonts w:ascii="Times New Roman" w:hAnsi="Times New Roman" w:cs="Times New Roman"/>
+          <w:b/>
+          <w:sz w:val="24"/>
+          <w:szCs w:val="24"/>
+        </w:rPr>
+        <w:br/>
+      </w:r>
+      <w:proofErr w:type="spellStart"/>
+      <w:r>
+        <w:rPr>
+          <w:rFonts w:ascii="Times New Roman" w:hAnsi="Times New Roman" w:cs="Times New Roman"/>
+          <w:bCs/>
+          <w:sz w:val="24"/>
+          <w:szCs w:val="24"/>
+        </w:rPr>
+        <w:t>Output</w:t>
+      </w:r>
+      <w:proofErr w:type="spellEnd"/>
+      <w:r>
+        <w:rPr>
+          <w:rFonts w:ascii="Times New Roman" w:hAnsi="Times New Roman" w:cs="Times New Roman"/>
+          <w:bCs/>
+          <w:sz w:val="24"/>
+          <w:szCs w:val="24"/>
+        </w:rPr>
+        <w:t xml:space="preserve"> :</w:t>
+      </w:r>
+      <w:r>
+        <w:rPr>
+          <w:noProof/>
+          <w14:ligatures w14:val="standardContextual"/>
+        </w:rPr>
+        <w:t xml:space="preserve"> </w:t>
+      </w:r>
+    </w:p>
+    <w:p>
+      <w:pPr>
+        <w:spacing w:after="160" w:line="259" w:lineRule="auto"/>
+        <w:rPr>
+          <w:noProof/>
+          <w14:ligatures w14:val="standardContextual"/>
+        </w:rPr>
+      </w:pPr>
+      <w:r>
+        <w:rPr>
+          <w:noProof/>
+          <w14:ligatures w14:val="standardContextual"/>
+        </w:rPr>
+        <w:br w:type="page"/>
+      </w:r>
+    </w:p>
+    <w:p>
+      <w:pPr>
+        <w:pStyle w:val="ListParagraph"/>
+        <w:numPr>
+          <w:ilvl w:val="1"/>
+          <w:numId w:val="7"/>
+        </w:numPr>
+        <w:spacing w:after="160" w:line="259" w:lineRule="auto"/>
+        <w:rPr>
+          <w:rFonts w:ascii="Times New Roman" w:hAnsi="Times New Roman" w:cs="Times New Roman"/>
+          <w:b/>
+          <w:sz w:val="24"/>
+          <w:szCs w:val="24"/>
+        </w:rPr>
+      </w:pPr>
+      <w:r>
+        <w:rPr>
+          <w:rFonts w:ascii="Times New Roman" w:hAnsi="Times New Roman" w:cs="Times New Roman"/>
+          <w:b/>
+          <w:sz w:val="24"/>
+          <w:szCs w:val="24"/>
+        </w:rPr>
+        <w:lastRenderedPageBreak/>
+        <w:drawing>
+          <wp:anchor distT="0" distB="0" distL="114300" distR="114300" simplePos="0" relativeHeight="251664384" behindDoc="0" locked="0" layoutInCell="1" allowOverlap="1" wp14:anchorId="3FAC65EA" wp14:editId="2B75FC50">
+            <wp:simplePos x="0" y="0"/>
+            <wp:positionH relativeFrom="column">
+              <wp:posOffset>720341</wp:posOffset>
+            </wp:positionH>
+            <wp:positionV relativeFrom="paragraph">
+              <wp:posOffset>7336155</wp:posOffset>
+            </wp:positionV>
+            <wp:extent cx="5731510" cy="1520825"/>
+            <wp:effectExtent l="0" t="0" r="2540" b="3175"/>
+            <wp:wrapTopAndBottom/>
+            <wp:docPr id="479959582" name="Picture 1" descr="A picture containing text, screenshot, font&#10;&#10;Description automatically generated"/>
+            <wp:cNvGraphicFramePr>
+              <a:graphicFrameLocks xmlns:a="http://schemas.openxmlformats.org/drawingml/2006/main" noChangeAspect="1"/>
+            </wp:cNvGraphicFramePr>
+            <a:graphic xmlns:a="http://schemas.openxmlformats.org/drawingml/2006/main">
+              <a:graphicData uri="http://schemas.openxmlformats.org/drawingml/2006/picture">
+                <pic:pic xmlns:pic="http://schemas.openxmlformats.org/drawingml/2006/picture">
+                  <pic:nvPicPr>
+                    <pic:cNvPr id="479959582" name="Picture 1" descr="A picture containing text, screenshot, font&#10;&#10;Description automatically generated"/>
+                    <pic:cNvPicPr/>
+                  </pic:nvPicPr>
+                  <pic:blipFill>
+                    <a:blip r:embed="rId14">
+                      <a:extLst>
+                        <a:ext uri="{28A0092B-C50C-407E-A947-70E740481C1C}">
+                          <a14:useLocalDpi xmlns:a14="http://schemas.microsoft.com/office/drawing/2010/main" val="0"/>
+                        </a:ext>
+                      </a:extLst>
+                    </a:blip>
+                    <a:stretch>
+                      <a:fillRect/>
+                    </a:stretch>
+                  </pic:blipFill>
+                  <pic:spPr>
+                    <a:xfrm>
+                      <a:off x="0" y="0"/>
+                      <a:ext cx="5731510" cy="1520825"/>
+                    </a:xfrm>
+                    <a:prstGeom prst="rect">
+                      <a:avLst/>
+                    </a:prstGeom>
+                  </pic:spPr>
+                </pic:pic>
+              </a:graphicData>
+            </a:graphic>
+          </wp:anchor>
+        </w:drawing>
+      </w:r>
+      <w:r>
+        <w:rPr>
+          <w:rFonts w:ascii="Times New Roman" w:hAnsi="Times New Roman" w:cs="Times New Roman"/>
+          <w:b/>
+          <w:sz w:val="24"/>
+          <w:szCs w:val="24"/>
+        </w:rPr>
+        <w:drawing>
+          <wp:anchor distT="0" distB="0" distL="114300" distR="114300" simplePos="0" relativeHeight="251663360" behindDoc="0" locked="0" layoutInCell="1" allowOverlap="1" wp14:anchorId="5CA67057" wp14:editId="2AE9C2A1">
+            <wp:simplePos x="0" y="0"/>
+            <wp:positionH relativeFrom="column">
+              <wp:posOffset>725805</wp:posOffset>
+            </wp:positionH>
+            <wp:positionV relativeFrom="paragraph">
+              <wp:posOffset>370707</wp:posOffset>
+            </wp:positionV>
+            <wp:extent cx="5334000" cy="6567805"/>
+            <wp:effectExtent l="0" t="0" r="0" b="4445"/>
+            <wp:wrapTopAndBottom/>
+            <wp:docPr id="818894455" name="Picture 1"/>
+            <wp:cNvGraphicFramePr>
+              <a:graphicFrameLocks xmlns:a="http://schemas.openxmlformats.org/drawingml/2006/main" noChangeAspect="1"/>
+            </wp:cNvGraphicFramePr>
+            <a:graphic xmlns:a="http://schemas.openxmlformats.org/drawingml/2006/main">
+              <a:graphicData uri="http://schemas.openxmlformats.org/drawingml/2006/picture">
+                <pic:pic xmlns:pic="http://schemas.openxmlformats.org/drawingml/2006/picture">
+                  <pic:nvPicPr>
+                    <pic:cNvPr id="818894455" name=""/>
+                    <pic:cNvPicPr/>
+                  </pic:nvPicPr>
+                  <pic:blipFill>
+                    <a:blip r:embed="rId15">
+                      <a:extLst>
+                        <a:ext uri="{28A0092B-C50C-407E-A947-70E740481C1C}">
+                          <a14:useLocalDpi xmlns:a14="http://schemas.microsoft.com/office/drawing/2010/main" val="0"/>
+                        </a:ext>
+                      </a:extLst>
+                    </a:blip>
+                    <a:stretch>
+                      <a:fillRect/>
+                    </a:stretch>
+                  </pic:blipFill>
+                  <pic:spPr>
+                    <a:xfrm>
+                      <a:off x="0" y="0"/>
+                      <a:ext cx="5334000" cy="6567805"/>
+                    </a:xfrm>
+                    <a:prstGeom prst="rect">
+                      <a:avLst/>
+                    </a:prstGeom>
+                  </pic:spPr>
+                </pic:pic>
+              </a:graphicData>
+            </a:graphic>
+            <wp14:sizeRelH relativeFrom="margin">
+              <wp14:pctWidth>0</wp14:pctWidth>
+            </wp14:sizeRelH>
+            <wp14:sizeRelV relativeFrom="margin">
+              <wp14:pctHeight>0</wp14:pctHeight>
+            </wp14:sizeRelV>
+          </wp:anchor>
+        </w:drawing>
+      </w:r>
+      <w:proofErr w:type="spellStart"/>
+      <w:r>
+        <w:rPr>
+          <w:rFonts w:ascii="Times New Roman" w:hAnsi="Times New Roman" w:cs="Times New Roman"/>
+          <w:b/>
+          <w:sz w:val="24"/>
+          <w:szCs w:val="24"/>
+        </w:rPr>
+        <w:t>Task</w:t>
+      </w:r>
+      <w:proofErr w:type="spellEnd"/>
+      <w:r>
+        <w:rPr>
+          <w:rFonts w:ascii="Times New Roman" w:hAnsi="Times New Roman" w:cs="Times New Roman"/>
+          <w:b/>
+          <w:sz w:val="24"/>
+          <w:szCs w:val="24"/>
+        </w:rPr>
+        <w:t xml:space="preserve"> 2 – Mencari NIM (</w:t>
+      </w:r>
+      <w:proofErr w:type="spellStart"/>
+      <w:r>
+        <w:rPr>
+          <w:rFonts w:ascii="Times New Roman" w:hAnsi="Times New Roman" w:cs="Times New Roman"/>
+          <w:b/>
+          <w:sz w:val="24"/>
+          <w:szCs w:val="24"/>
+        </w:rPr>
+        <w:t>Binary</w:t>
+      </w:r>
+      <w:proofErr w:type="spellEnd"/>
+      <w:r>
+        <w:rPr>
+          <w:rFonts w:ascii="Times New Roman" w:hAnsi="Times New Roman" w:cs="Times New Roman"/>
+          <w:b/>
+          <w:sz w:val="24"/>
+          <w:szCs w:val="24"/>
+        </w:rPr>
+        <w:t xml:space="preserve"> </w:t>
+      </w:r>
+      <w:proofErr w:type="spellStart"/>
+      <w:r>
+        <w:rPr>
+          <w:rFonts w:ascii="Times New Roman" w:hAnsi="Times New Roman" w:cs="Times New Roman"/>
+          <w:b/>
+          <w:sz w:val="24"/>
+          <w:szCs w:val="24"/>
+        </w:rPr>
+        <w:t>Search</w:t>
+      </w:r>
+      <w:proofErr w:type="spellEnd"/>
+      <w:r>
+        <w:rPr>
+          <w:rFonts w:ascii="Times New Roman" w:hAnsi="Times New Roman" w:cs="Times New Roman"/>
+          <w:b/>
+          <w:sz w:val="24"/>
+          <w:szCs w:val="24"/>
+        </w:rPr>
+        <w:t>)</w:t>
+      </w:r>
+      <w:r>
+        <w:rPr>
+          <w:rFonts w:ascii="Times New Roman" w:hAnsi="Times New Roman" w:cs="Times New Roman"/>
+          <w:b/>
+          <w:sz w:val="24"/>
+          <w:szCs w:val="24"/>
+        </w:rPr>
+        <w:br/>
+      </w:r>
+      <w:proofErr w:type="spellStart"/>
+      <w:r>
+        <w:rPr>
+          <w:rFonts w:ascii="Times New Roman" w:hAnsi="Times New Roman" w:cs="Times New Roman"/>
+          <w:bCs/>
+          <w:sz w:val="24"/>
+          <w:szCs w:val="24"/>
+        </w:rPr>
+        <w:t>Source</w:t>
+      </w:r>
+      <w:proofErr w:type="spellEnd"/>
+      <w:r>
+        <w:rPr>
+          <w:rFonts w:ascii="Times New Roman" w:hAnsi="Times New Roman" w:cs="Times New Roman"/>
+          <w:bCs/>
+          <w:sz w:val="24"/>
+          <w:szCs w:val="24"/>
+        </w:rPr>
+        <w:t xml:space="preserve"> Code :</w:t>
+      </w:r>
+      <w:r>
+        <w:rPr>
+          <w:noProof/>
+          <w14:ligatures w14:val="standardContextual"/>
+        </w:rPr>
+        <w:t xml:space="preserve"> </w:t>
+      </w:r>
+      <w:r>
+        <w:rPr>
+          <w:rFonts w:ascii="Times New Roman" w:hAnsi="Times New Roman" w:cs="Times New Roman"/>
+          <w:b/>
+          <w:sz w:val="24"/>
+          <w:szCs w:val="24"/>
+        </w:rPr>
+        <w:br/>
+      </w:r>
+      <w:r>
+        <w:rPr>
+          <w:rFonts w:ascii="Times New Roman" w:hAnsi="Times New Roman" w:cs="Times New Roman"/>
+          <w:b/>
+          <w:sz w:val="24"/>
+          <w:szCs w:val="24"/>
+        </w:rPr>
+        <w:br/>
+      </w:r>
+      <w:proofErr w:type="spellStart"/>
+      <w:r>
+        <w:rPr>
+          <w:rFonts w:ascii="Times New Roman" w:hAnsi="Times New Roman" w:cs="Times New Roman"/>
+          <w:bCs/>
+          <w:sz w:val="24"/>
+          <w:szCs w:val="24"/>
+        </w:rPr>
+        <w:t>Output</w:t>
+      </w:r>
+      <w:proofErr w:type="spellEnd"/>
+      <w:r>
+        <w:rPr>
+          <w:rFonts w:ascii="Times New Roman" w:hAnsi="Times New Roman" w:cs="Times New Roman"/>
+          <w:bCs/>
+          <w:sz w:val="24"/>
+          <w:szCs w:val="24"/>
+        </w:rPr>
+        <w:t xml:space="preserve"> :</w:t>
+      </w:r>
+      <w:r>
+        <w:rPr>
+          <w:noProof/>
+          <w14:ligatures w14:val="standardContextual"/>
+        </w:rPr>
+        <w:t xml:space="preserve"> </w:t>
+      </w:r>
+    </w:p>
+    <w:p>
+      <w:pPr>
+        <w:pStyle w:val="ListParagraph"/>
+        <w:numPr>
+          <w:ilvl w:val="1"/>
+          <w:numId w:val="7"/>
+        </w:numPr>
+        <w:spacing w:after="160" w:line="259" w:lineRule="auto"/>
+        <w:rPr>
+          <w:rFonts w:ascii="Times New Roman" w:hAnsi="Times New Roman" w:cs="Times New Roman"/>
+          <w:b/>
+          <w:sz w:val="24"/>
+          <w:szCs w:val="24"/>
+        </w:rPr>
+      </w:pPr>
+      <w:r>
+        <w:rPr>
+          <w:rFonts w:ascii="Times New Roman" w:hAnsi="Times New Roman" w:cs="Times New Roman"/>
+          <w:bCs/>
+          <w:sz w:val="24"/>
+          <w:szCs w:val="24"/>
+        </w:rPr>
+        <w:lastRenderedPageBreak/>
+        <w:drawing>
+          <wp:anchor distT="0" distB="0" distL="114300" distR="114300" simplePos="0" relativeHeight="251666432" behindDoc="0" locked="0" layoutInCell="1" allowOverlap="1" wp14:anchorId="5B320F45" wp14:editId="78E10176">
+            <wp:simplePos x="0" y="0"/>
+            <wp:positionH relativeFrom="column">
+              <wp:posOffset>913765</wp:posOffset>
+            </wp:positionH>
+            <wp:positionV relativeFrom="paragraph">
+              <wp:posOffset>6836026</wp:posOffset>
+            </wp:positionV>
+            <wp:extent cx="3124200" cy="1733550"/>
+            <wp:effectExtent l="0" t="0" r="0" b="0"/>
+            <wp:wrapTopAndBottom/>
+            <wp:docPr id="368494388" name="Picture 1" descr="A picture containing text, font, screenshot&#10;&#10;Description automatically generated"/>
+            <wp:cNvGraphicFramePr>
+              <a:graphicFrameLocks xmlns:a="http://schemas.openxmlformats.org/drawingml/2006/main" noChangeAspect="1"/>
+            </wp:cNvGraphicFramePr>
+            <a:graphic xmlns:a="http://schemas.openxmlformats.org/drawingml/2006/main">
+              <a:graphicData uri="http://schemas.openxmlformats.org/drawingml/2006/picture">
+                <pic:pic xmlns:pic="http://schemas.openxmlformats.org/drawingml/2006/picture">
+                  <pic:nvPicPr>
+                    <pic:cNvPr id="368494388" name="Picture 1" descr="A picture containing text, font, screenshot&#10;&#10;Description automatically generated"/>
+                    <pic:cNvPicPr/>
+                  </pic:nvPicPr>
+                  <pic:blipFill>
+                    <a:blip r:embed="rId16">
+                      <a:extLst>
+                        <a:ext uri="{28A0092B-C50C-407E-A947-70E740481C1C}">
+                          <a14:useLocalDpi xmlns:a14="http://schemas.microsoft.com/office/drawing/2010/main" val="0"/>
+                        </a:ext>
+                      </a:extLst>
+                    </a:blip>
+                    <a:stretch>
+                      <a:fillRect/>
+                    </a:stretch>
+                  </pic:blipFill>
+                  <pic:spPr>
+                    <a:xfrm>
+                      <a:off x="0" y="0"/>
+                      <a:ext cx="3124200" cy="1733550"/>
+                    </a:xfrm>
+                    <a:prstGeom prst="rect">
+                      <a:avLst/>
+                    </a:prstGeom>
+                  </pic:spPr>
+                </pic:pic>
+              </a:graphicData>
+            </a:graphic>
+          </wp:anchor>
+        </w:drawing>
+      </w:r>
+      <w:r>
+        <w:rPr>
+          <w:noProof/>
+          <w14:ligatures w14:val="standardContextual"/>
+        </w:rPr>
+        <w:drawing>
+          <wp:anchor distT="0" distB="0" distL="114300" distR="114300" simplePos="0" relativeHeight="251665408" behindDoc="0" locked="0" layoutInCell="1" allowOverlap="1" wp14:anchorId="690E532E" wp14:editId="174DA332">
+            <wp:simplePos x="0" y="0"/>
+            <wp:positionH relativeFrom="column">
+              <wp:posOffset>914400</wp:posOffset>
+            </wp:positionH>
+            <wp:positionV relativeFrom="paragraph">
+              <wp:posOffset>392297</wp:posOffset>
+            </wp:positionV>
+            <wp:extent cx="5294630" cy="6056630"/>
+            <wp:effectExtent l="0" t="0" r="1270" b="1270"/>
+            <wp:wrapTopAndBottom/>
+            <wp:docPr id="1245840192" name="Picture 1"/>
+            <wp:cNvGraphicFramePr>
+              <a:graphicFrameLocks xmlns:a="http://schemas.openxmlformats.org/drawingml/2006/main" noChangeAspect="1"/>
+            </wp:cNvGraphicFramePr>
+            <a:graphic xmlns:a="http://schemas.openxmlformats.org/drawingml/2006/main">
+              <a:graphicData uri="http://schemas.openxmlformats.org/drawingml/2006/picture">
+                <pic:pic xmlns:pic="http://schemas.openxmlformats.org/drawingml/2006/picture">
+                  <pic:nvPicPr>
+                    <pic:cNvPr id="1245840192" name=""/>
+                    <pic:cNvPicPr/>
+                  </pic:nvPicPr>
+                  <pic:blipFill>
+                    <a:blip r:embed="rId17" cstate="print">
+                      <a:extLst>
+                        <a:ext uri="{28A0092B-C50C-407E-A947-70E740481C1C}">
+                          <a14:useLocalDpi xmlns:a14="http://schemas.microsoft.com/office/drawing/2010/main" val="0"/>
+                        </a:ext>
+                      </a:extLst>
+                    </a:blip>
+                    <a:stretch>
+                      <a:fillRect/>
+                    </a:stretch>
+                  </pic:blipFill>
+                  <pic:spPr>
+                    <a:xfrm>
+                      <a:off x="0" y="0"/>
+                      <a:ext cx="5294630" cy="6056630"/>
+                    </a:xfrm>
+                    <a:prstGeom prst="rect">
+                      <a:avLst/>
+                    </a:prstGeom>
+                  </pic:spPr>
+                </pic:pic>
+              </a:graphicData>
+            </a:graphic>
+            <wp14:sizeRelH relativeFrom="margin">
+              <wp14:pctWidth>0</wp14:pctWidth>
+            </wp14:sizeRelH>
+            <wp14:sizeRelV relativeFrom="margin">
+              <wp14:pctHeight>0</wp14:pctHeight>
+            </wp14:sizeRelV>
+          </wp:anchor>
+        </w:drawing>
+      </w:r>
+      <w:proofErr w:type="spellStart"/>
+      <w:r>
+        <w:rPr>
+          <w:rFonts w:ascii="Times New Roman" w:hAnsi="Times New Roman" w:cs="Times New Roman"/>
+          <w:b/>
+          <w:sz w:val="24"/>
+          <w:szCs w:val="24"/>
+        </w:rPr>
+        <w:t>Task</w:t>
+      </w:r>
+      <w:proofErr w:type="spellEnd"/>
+      <w:r>
+        <w:rPr>
+          <w:rFonts w:ascii="Times New Roman" w:hAnsi="Times New Roman" w:cs="Times New Roman"/>
+          <w:b/>
+          <w:sz w:val="24"/>
+          <w:szCs w:val="24"/>
+        </w:rPr>
+        <w:t xml:space="preserve"> 3 – Mencari angka (</w:t>
+      </w:r>
+      <w:proofErr w:type="spellStart"/>
+      <w:r>
+        <w:rPr>
+          <w:rFonts w:ascii="Times New Roman" w:hAnsi="Times New Roman" w:cs="Times New Roman"/>
+          <w:b/>
+          <w:sz w:val="24"/>
+          <w:szCs w:val="24"/>
+        </w:rPr>
+        <w:t>Binary</w:t>
+      </w:r>
+      <w:proofErr w:type="spellEnd"/>
+      <w:r>
+        <w:rPr>
+          <w:rFonts w:ascii="Times New Roman" w:hAnsi="Times New Roman" w:cs="Times New Roman"/>
+          <w:b/>
+          <w:sz w:val="24"/>
+          <w:szCs w:val="24"/>
+        </w:rPr>
+        <w:t xml:space="preserve"> </w:t>
+      </w:r>
+      <w:proofErr w:type="spellStart"/>
+      <w:r>
+        <w:rPr>
+          <w:rFonts w:ascii="Times New Roman" w:hAnsi="Times New Roman" w:cs="Times New Roman"/>
+          <w:b/>
+          <w:sz w:val="24"/>
+          <w:szCs w:val="24"/>
+        </w:rPr>
+        <w:t>Search</w:t>
+      </w:r>
+      <w:proofErr w:type="spellEnd"/>
+      <w:r>
+        <w:rPr>
+          <w:rFonts w:ascii="Times New Roman" w:hAnsi="Times New Roman" w:cs="Times New Roman"/>
+          <w:b/>
+          <w:sz w:val="24"/>
+          <w:szCs w:val="24"/>
+        </w:rPr>
+        <w:t>)</w:t>
+      </w:r>
+      <w:r>
+        <w:rPr>
+          <w:rFonts w:ascii="Times New Roman" w:hAnsi="Times New Roman" w:cs="Times New Roman"/>
+          <w:b/>
+          <w:sz w:val="24"/>
+          <w:szCs w:val="24"/>
+        </w:rPr>
+        <w:br/>
+      </w:r>
+      <w:proofErr w:type="spellStart"/>
+      <w:r>
+        <w:rPr>
+          <w:rFonts w:ascii="Times New Roman" w:hAnsi="Times New Roman" w:cs="Times New Roman"/>
+          <w:bCs/>
+          <w:sz w:val="24"/>
+          <w:szCs w:val="24"/>
+        </w:rPr>
+        <w:t>Source</w:t>
+      </w:r>
+      <w:proofErr w:type="spellEnd"/>
+      <w:r>
+        <w:rPr>
+          <w:rFonts w:ascii="Times New Roman" w:hAnsi="Times New Roman" w:cs="Times New Roman"/>
+          <w:bCs/>
+          <w:sz w:val="24"/>
+          <w:szCs w:val="24"/>
+        </w:rPr>
+        <w:t xml:space="preserve"> Code :</w:t>
+      </w:r>
+      <w:r>
+        <w:rPr>
+          <w:noProof/>
+          <w14:ligatures w14:val="standardContextual"/>
+        </w:rPr>
+        <w:t xml:space="preserve"> </w:t>
+      </w:r>
+      <w:r>
+        <w:rPr>
+          <w:rFonts w:ascii="Times New Roman" w:hAnsi="Times New Roman" w:cs="Times New Roman"/>
+          <w:bCs/>
+          <w:sz w:val="24"/>
+          <w:szCs w:val="24"/>
+        </w:rPr>
+        <w:br/>
+      </w:r>
+      <w:r>
+        <w:rPr>
+          <w:rFonts w:ascii="Times New Roman" w:hAnsi="Times New Roman" w:cs="Times New Roman"/>
+          <w:bCs/>
+          <w:sz w:val="24"/>
+          <w:szCs w:val="24"/>
+        </w:rPr>
+        <w:br/>
+      </w:r>
+      <w:proofErr w:type="spellStart"/>
+      <w:r>
+        <w:rPr>
+          <w:rFonts w:ascii="Times New Roman" w:hAnsi="Times New Roman" w:cs="Times New Roman"/>
+          <w:bCs/>
+          <w:sz w:val="24"/>
+          <w:szCs w:val="24"/>
+        </w:rPr>
+        <w:t>Output</w:t>
+      </w:r>
+      <w:proofErr w:type="spellEnd"/>
+      <w:r>
+        <w:rPr>
+          <w:rFonts w:ascii="Times New Roman" w:hAnsi="Times New Roman" w:cs="Times New Roman"/>
+          <w:bCs/>
+          <w:sz w:val="24"/>
+          <w:szCs w:val="24"/>
+        </w:rPr>
+        <w:t xml:space="preserve"> :</w:t>
+      </w:r>
+      <w:r>
+        <w:rPr>
+          <w:noProof/>
+          <w14:ligatures w14:val="standardContextual"/>
+        </w:rPr>
+        <w:t xml:space="preserve"> </w:t>
       </w:r>
     </w:p>
     <w:sectPr>
@@ -434,7 +2274,7 @@
   <w:abstractNum w:abstractNumId="0" w15:restartNumberingAfterBreak="0">
     <w:nsid w:val="006C5576"/>
     <w:multiLevelType w:val="hybridMultilevel"/>
-    <w:tmpl w:val="A93A917A"/>
+    <w:tmpl w:val="55FE5B32"/>
     <w:lvl w:ilvl="0" w:tplc="04210013">
       <w:start w:val="1"/>
       <w:numFmt w:val="upperRoman"/>
@@ -453,13 +2293,13 @@
         <w:ind w:left="1485" w:hanging="360"/>
       </w:pPr>
     </w:lvl>
-    <w:lvl w:ilvl="2" w:tplc="0421001B" w:tentative="1">
-      <w:start w:val="1"/>
-      <w:numFmt w:val="lowerRoman"/>
+    <w:lvl w:ilvl="2" w:tplc="0421000F">
+      <w:start w:val="1"/>
+      <w:numFmt w:val="decimal"/>
       <w:lvlText w:val="%3."/>
-      <w:lvlJc w:val="right"/>
-      <w:pPr>
-        <w:ind w:left="2205" w:hanging="180"/>
+      <w:lvlJc w:val="left"/>
+      <w:pPr>
+        <w:ind w:left="2385" w:hanging="360"/>
       </w:pPr>
     </w:lvl>
     <w:lvl w:ilvl="3" w:tplc="0421000F" w:tentative="1">

</xml_diff>